<commit_message>
artigo com todos topicos
</commit_message>
<xml_diff>
--- a/Artigo/Novateca - Artigo.docx
+++ b/Artigo/Novateca - Artigo.docx
@@ -807,17 +807,7 @@
           <w:szCs w:val="24"/>
         </w:rPr>
         <w:lastRenderedPageBreak/>
-        <w:t>No entanto, grande parte destes softwares disponíveis hoje no mercado não oferece um item como diferencial: a colaboração en</w:t>
-      </w:r>
-      <w:bookmarkStart w:id="1" w:name="_GoBack"/>
-      <w:bookmarkEnd w:id="1"/>
-      <w:r>
-        <w:rPr>
-          <w:rFonts w:ascii="Times New Roman" w:eastAsia="Times New Roman" w:hAnsi="Times New Roman" w:cs="Times New Roman"/>
-          <w:sz w:val="24"/>
-          <w:szCs w:val="24"/>
-        </w:rPr>
-        <w:t xml:space="preserve">tre os usuários. </w:t>
+        <w:t xml:space="preserve">No entanto, grande parte destes softwares disponíveis hoje no mercado não oferece um item como diferencial: a colaboração entre os usuários. </w:t>
       </w:r>
     </w:p>
     <w:p>
@@ -1154,7 +1144,7 @@
           <w:color w:val="000000"/>
         </w:rPr>
       </w:pPr>
-      <w:bookmarkStart w:id="2" w:name="_Toc511390273"/>
+      <w:bookmarkStart w:id="1" w:name="_Toc511390273"/>
       <w:r>
         <w:rPr>
           <w:rFonts w:ascii="Times New Roman" w:eastAsia="Times New Roman" w:hAnsi="Times New Roman" w:cs="Times New Roman"/>
@@ -1162,7 +1152,7 @@
         </w:rPr>
         <w:t>R</w:t>
       </w:r>
-      <w:bookmarkEnd w:id="2"/>
+      <w:bookmarkEnd w:id="1"/>
       <w:r>
         <w:rPr>
           <w:rFonts w:ascii="Times New Roman" w:eastAsia="Times New Roman" w:hAnsi="Times New Roman" w:cs="Times New Roman"/>
@@ -1292,7 +1282,7 @@
         </w:rPr>
         <w:t xml:space="preserve"> </w:t>
       </w:r>
-      <w:bookmarkStart w:id="3" w:name="_Toc511390274"/>
+      <w:bookmarkStart w:id="2" w:name="_Toc511390274"/>
       <w:r>
         <w:rPr>
           <w:rFonts w:ascii="Times New Roman" w:eastAsia="Times New Roman" w:hAnsi="Times New Roman" w:cs="Times New Roman"/>
@@ -1300,7 +1290,7 @@
         </w:rPr>
         <w:t>Bibliotecárias híbridas</w:t>
       </w:r>
-      <w:bookmarkEnd w:id="3"/>
+      <w:bookmarkEnd w:id="2"/>
       <w:r>
         <w:rPr>
           <w:rFonts w:ascii="Times New Roman" w:eastAsia="Times New Roman" w:hAnsi="Times New Roman" w:cs="Times New Roman"/>
@@ -1469,7 +1459,7 @@
         </w:rPr>
         <w:t xml:space="preserve"> </w:t>
       </w:r>
-      <w:bookmarkStart w:id="4" w:name="_Toc511390275"/>
+      <w:bookmarkStart w:id="3" w:name="_Toc511390275"/>
       <w:r>
         <w:rPr>
           <w:rFonts w:ascii="Times New Roman" w:eastAsia="Times New Roman" w:hAnsi="Times New Roman" w:cs="Times New Roman"/>
@@ -1477,7 +1467,7 @@
         </w:rPr>
         <w:t>Sistema Bibliotecário</w:t>
       </w:r>
-      <w:bookmarkEnd w:id="4"/>
+      <w:bookmarkEnd w:id="3"/>
     </w:p>
     <w:p>
       <w:pPr>
@@ -1544,7 +1534,7 @@
           <w:b w:val="0"/>
         </w:rPr>
       </w:pPr>
-      <w:bookmarkStart w:id="5" w:name="_Toc511390276"/>
+      <w:bookmarkStart w:id="4" w:name="_Toc511390276"/>
       <w:r>
         <w:rPr>
           <w:rFonts w:ascii="Times New Roman" w:eastAsia="Times New Roman" w:hAnsi="Times New Roman" w:cs="Times New Roman"/>
@@ -1552,7 +1542,7 @@
         </w:rPr>
         <w:t>Classificação dos Livros</w:t>
       </w:r>
-      <w:bookmarkEnd w:id="5"/>
+      <w:bookmarkEnd w:id="4"/>
     </w:p>
     <w:p>
       <w:pPr>
@@ -2040,7 +2030,7 @@
           <w:b w:val="0"/>
         </w:rPr>
       </w:pPr>
-      <w:bookmarkStart w:id="6" w:name="_Toc511390277"/>
+      <w:bookmarkStart w:id="5" w:name="_Toc511390277"/>
       <w:r>
         <w:rPr>
           <w:rFonts w:ascii="Times New Roman" w:eastAsia="Times New Roman" w:hAnsi="Times New Roman" w:cs="Times New Roman"/>
@@ -2048,7 +2038,7 @@
         </w:rPr>
         <w:t>Aquisição de materiais</w:t>
       </w:r>
-      <w:bookmarkEnd w:id="6"/>
+      <w:bookmarkEnd w:id="5"/>
     </w:p>
     <w:p>
       <w:pPr>
@@ -2229,7 +2219,7 @@
           <w:b w:val="0"/>
         </w:rPr>
       </w:pPr>
-      <w:bookmarkStart w:id="7" w:name="_Toc511390278"/>
+      <w:bookmarkStart w:id="6" w:name="_Toc511390278"/>
       <w:r>
         <w:rPr>
           <w:rFonts w:ascii="Times New Roman" w:eastAsia="Times New Roman" w:hAnsi="Times New Roman" w:cs="Times New Roman"/>
@@ -2237,7 +2227,7 @@
         </w:rPr>
         <w:t>Tombamento e catalogação</w:t>
       </w:r>
-      <w:bookmarkEnd w:id="7"/>
+      <w:bookmarkEnd w:id="6"/>
     </w:p>
     <w:p>
       <w:pPr>
@@ -2510,7 +2500,7 @@
           <w:b w:val="0"/>
         </w:rPr>
       </w:pPr>
-      <w:bookmarkStart w:id="8" w:name="_Toc511390279"/>
+      <w:bookmarkStart w:id="7" w:name="_Toc511390279"/>
       <w:r>
         <w:rPr>
           <w:rFonts w:ascii="Times New Roman" w:eastAsia="Times New Roman" w:hAnsi="Times New Roman" w:cs="Times New Roman"/>
@@ -2518,7 +2508,7 @@
         </w:rPr>
         <w:t>Sistema de empréstimos</w:t>
       </w:r>
-      <w:bookmarkEnd w:id="8"/>
+      <w:bookmarkEnd w:id="7"/>
     </w:p>
     <w:p>
       <w:pPr>
@@ -2634,7 +2624,7 @@
           <w:b w:val="0"/>
         </w:rPr>
       </w:pPr>
-      <w:bookmarkStart w:id="9" w:name="_Toc511390280"/>
+      <w:bookmarkStart w:id="8" w:name="_Toc511390280"/>
       <w:r>
         <w:rPr>
           <w:rFonts w:ascii="Times New Roman" w:eastAsia="Times New Roman" w:hAnsi="Times New Roman" w:cs="Times New Roman"/>
@@ -2656,7 +2646,7 @@
         </w:rPr>
         <w:t>descarte de uma biblioteca</w:t>
       </w:r>
-      <w:bookmarkEnd w:id="9"/>
+      <w:bookmarkEnd w:id="8"/>
     </w:p>
     <w:p/>
     <w:p>
@@ -2871,8 +2861,8 @@
           <w:rFonts w:ascii="Times New Roman" w:eastAsia="Times New Roman" w:hAnsi="Times New Roman" w:cs="Times New Roman"/>
         </w:rPr>
       </w:pPr>
-      <w:bookmarkStart w:id="10" w:name="_2s8eyo1" w:colFirst="0" w:colLast="0"/>
-      <w:bookmarkEnd w:id="10"/>
+      <w:bookmarkStart w:id="9" w:name="_2s8eyo1" w:colFirst="0" w:colLast="0"/>
+      <w:bookmarkEnd w:id="9"/>
       <w:r>
         <w:rPr>
           <w:rFonts w:ascii="Times New Roman" w:eastAsia="Times New Roman" w:hAnsi="Times New Roman" w:cs="Times New Roman"/>
@@ -2950,7 +2940,7 @@
           <w:rFonts w:ascii="Times New Roman" w:eastAsia="Times New Roman" w:hAnsi="Times New Roman" w:cs="Times New Roman"/>
         </w:rPr>
       </w:pPr>
-      <w:bookmarkStart w:id="11" w:name="_Toc511390281"/>
+      <w:bookmarkStart w:id="10" w:name="_Toc511390281"/>
       <w:r>
         <w:rPr>
           <w:rFonts w:ascii="Times New Roman" w:eastAsia="Times New Roman" w:hAnsi="Times New Roman" w:cs="Times New Roman"/>
@@ -2958,7 +2948,7 @@
         </w:rPr>
         <w:t>M</w:t>
       </w:r>
-      <w:bookmarkEnd w:id="11"/>
+      <w:bookmarkEnd w:id="10"/>
       <w:r>
         <w:rPr>
           <w:rFonts w:ascii="Times New Roman" w:eastAsia="Times New Roman" w:hAnsi="Times New Roman" w:cs="Times New Roman"/>
@@ -3197,7 +3187,15 @@
           <w:sz w:val="24"/>
           <w:szCs w:val="24"/>
         </w:rPr>
-        <w:t>C# – como linguagem de programação.</w:t>
+        <w:t>C# – C</w:t>
+      </w:r>
+      <w:r>
+        <w:rPr>
+          <w:rFonts w:ascii="Times New Roman" w:eastAsia="Times New Roman" w:hAnsi="Times New Roman" w:cs="Times New Roman"/>
+          <w:sz w:val="24"/>
+          <w:szCs w:val="24"/>
+        </w:rPr>
+        <w:t>omo linguagem de programação.</w:t>
       </w:r>
     </w:p>
     <w:p>
@@ -3251,7 +3249,16 @@
           <w:szCs w:val="24"/>
           <w:lang w:val="en-US"/>
         </w:rPr>
-        <w:t>como framework web</w:t>
+        <w:t>Como</w:t>
+      </w:r>
+      <w:r>
+        <w:rPr>
+          <w:rFonts w:ascii="Times New Roman" w:eastAsia="Times New Roman" w:hAnsi="Times New Roman" w:cs="Times New Roman"/>
+          <w:sz w:val="24"/>
+          <w:szCs w:val="24"/>
+          <w:lang w:val="en-US"/>
+        </w:rPr>
+        <w:t xml:space="preserve"> framework web</w:t>
       </w:r>
       <w:r>
         <w:rPr>
@@ -3336,7 +3343,25 @@
           <w:szCs w:val="24"/>
           <w:lang w:val="en-US"/>
         </w:rPr>
-        <w:t>Bootstrap 4.1 – como framework front-end.</w:t>
+        <w:t xml:space="preserve">Bootstrap 4.1 – </w:t>
+      </w:r>
+      <w:r>
+        <w:rPr>
+          <w:rFonts w:ascii="Times New Roman" w:eastAsia="Times New Roman" w:hAnsi="Times New Roman" w:cs="Times New Roman"/>
+          <w:sz w:val="24"/>
+          <w:szCs w:val="24"/>
+          <w:lang w:val="en-US"/>
+        </w:rPr>
+        <w:t>Como</w:t>
+      </w:r>
+      <w:r>
+        <w:rPr>
+          <w:rFonts w:ascii="Times New Roman" w:eastAsia="Times New Roman" w:hAnsi="Times New Roman" w:cs="Times New Roman"/>
+          <w:sz w:val="24"/>
+          <w:szCs w:val="24"/>
+          <w:lang w:val="en-US"/>
+        </w:rPr>
+        <w:t xml:space="preserve"> framework front-end.</w:t>
       </w:r>
     </w:p>
     <w:p>
@@ -3517,7 +3542,15 @@
           <w:sz w:val="24"/>
           <w:szCs w:val="24"/>
         </w:rPr>
-        <w:t>Photoshop – para criar e trabalhar o layout, imagens ou texturas.</w:t>
+        <w:t>Corel Draw X8</w:t>
+      </w:r>
+      <w:r>
+        <w:rPr>
+          <w:rFonts w:ascii="Times New Roman" w:eastAsia="Times New Roman" w:hAnsi="Times New Roman" w:cs="Times New Roman"/>
+          <w:sz w:val="24"/>
+          <w:szCs w:val="24"/>
+        </w:rPr>
+        <w:t xml:space="preserve"> – para criar e trabalhar o layout, imagens ou texturas.</w:t>
       </w:r>
     </w:p>
     <w:p>
@@ -3566,123 +3599,1217 @@
     <w:p/>
     <w:p>
       <w:pPr>
-        <w:pStyle w:val="PargrafodaLista"/>
-        <w:numPr>
-          <w:ilvl w:val="1"/>
-          <w:numId w:val="2"/>
-        </w:numPr>
-        <w:rPr>
-          <w:rFonts w:ascii="Times New Roman" w:hAnsi="Times New Roman" w:cs="Times New Roman"/>
-          <w:sz w:val="24"/>
-          <w:szCs w:val="24"/>
-        </w:rPr>
-      </w:pPr>
-      <w:r>
-        <w:rPr>
-          <w:rFonts w:ascii="Times New Roman" w:hAnsi="Times New Roman" w:cs="Times New Roman"/>
-          <w:sz w:val="24"/>
-          <w:szCs w:val="24"/>
-        </w:rPr>
-        <w:t>VISÃO FUNCIONAL</w:t>
-      </w:r>
-    </w:p>
-    <w:p>
-      <w:pPr>
-        <w:ind w:left="360"/>
-        <w:rPr>
-          <w:rFonts w:ascii="Times New Roman" w:hAnsi="Times New Roman" w:cs="Times New Roman"/>
-          <w:sz w:val="24"/>
-          <w:szCs w:val="24"/>
-        </w:rPr>
-      </w:pPr>
-      <w:r>
-        <w:rPr>
-          <w:rFonts w:ascii="Times New Roman" w:hAnsi="Times New Roman" w:cs="Times New Roman"/>
-          <w:sz w:val="24"/>
-          <w:szCs w:val="24"/>
-        </w:rPr>
-        <w:t>Texto aqui.</w:t>
-      </w:r>
-    </w:p>
-    <w:p>
-      <w:pPr>
-        <w:pStyle w:val="PargrafodaLista"/>
-        <w:numPr>
-          <w:ilvl w:val="1"/>
-          <w:numId w:val="2"/>
-        </w:numPr>
-        <w:rPr>
-          <w:rFonts w:ascii="Times New Roman" w:hAnsi="Times New Roman" w:cs="Times New Roman"/>
-          <w:sz w:val="24"/>
-          <w:szCs w:val="24"/>
-        </w:rPr>
-      </w:pPr>
-      <w:r>
-        <w:rPr>
-          <w:rFonts w:ascii="Times New Roman" w:hAnsi="Times New Roman" w:cs="Times New Roman"/>
-          <w:sz w:val="24"/>
-          <w:szCs w:val="24"/>
-        </w:rPr>
-        <w:t>VISÃO ARQUITETURA</w:t>
-      </w:r>
-    </w:p>
-    <w:p>
-      <w:pPr>
-        <w:ind w:left="360"/>
-        <w:rPr>
-          <w:rFonts w:ascii="Times New Roman" w:hAnsi="Times New Roman" w:cs="Times New Roman"/>
-          <w:sz w:val="24"/>
-          <w:szCs w:val="24"/>
-        </w:rPr>
-      </w:pPr>
-      <w:r>
-        <w:rPr>
-          <w:rFonts w:ascii="Times New Roman" w:hAnsi="Times New Roman" w:cs="Times New Roman"/>
-          <w:sz w:val="24"/>
-          <w:szCs w:val="24"/>
-        </w:rPr>
-        <w:t>Texto aqui.</w:t>
-      </w:r>
-    </w:p>
-    <w:p>
-      <w:pPr>
-        <w:pStyle w:val="PargrafodaLista"/>
-        <w:numPr>
-          <w:ilvl w:val="1"/>
-          <w:numId w:val="2"/>
-        </w:numPr>
-        <w:rPr>
-          <w:rFonts w:ascii="Times New Roman" w:hAnsi="Times New Roman" w:cs="Times New Roman"/>
-          <w:sz w:val="24"/>
-          <w:szCs w:val="24"/>
-        </w:rPr>
-      </w:pPr>
-      <w:r>
-        <w:rPr>
-          <w:rFonts w:ascii="Times New Roman" w:hAnsi="Times New Roman" w:cs="Times New Roman"/>
-          <w:sz w:val="24"/>
-          <w:szCs w:val="24"/>
-        </w:rPr>
-        <w:t>USABILIDADE</w:t>
-      </w:r>
-    </w:p>
-    <w:p>
-      <w:pPr>
-        <w:ind w:left="360"/>
-        <w:rPr>
-          <w:rFonts w:ascii="Times New Roman" w:hAnsi="Times New Roman" w:cs="Times New Roman"/>
-          <w:sz w:val="24"/>
-          <w:szCs w:val="24"/>
-        </w:rPr>
-      </w:pPr>
-      <w:r>
-        <w:rPr>
-          <w:rFonts w:ascii="Times New Roman" w:hAnsi="Times New Roman" w:cs="Times New Roman"/>
-          <w:sz w:val="24"/>
-          <w:szCs w:val="24"/>
-        </w:rPr>
-        <w:t>Texto aqui.</w:t>
-      </w:r>
+        <w:spacing w:line="360" w:lineRule="auto"/>
+        <w:ind w:firstLine="720"/>
+        <w:rPr>
+          <w:rFonts w:ascii="Times New Roman" w:hAnsi="Times New Roman" w:cs="Times New Roman"/>
+          <w:sz w:val="24"/>
+          <w:szCs w:val="24"/>
+        </w:rPr>
+      </w:pPr>
+      <w:r>
+        <w:rPr>
+          <w:rFonts w:ascii="Times New Roman" w:hAnsi="Times New Roman" w:cs="Times New Roman"/>
+          <w:sz w:val="24"/>
+          <w:szCs w:val="24"/>
+        </w:rPr>
+        <w:t>O sistema Novateca foi projetado sobre a IDE da Microsoft, Visual Studio Community 2017, como um aplicativo Web ASP.NET Core</w:t>
+      </w:r>
+      <w:r>
+        <w:rPr>
+          <w:rFonts w:ascii="Times New Roman" w:hAnsi="Times New Roman" w:cs="Times New Roman"/>
+          <w:sz w:val="24"/>
+          <w:szCs w:val="24"/>
+        </w:rPr>
+        <w:t>,</w:t>
+      </w:r>
+      <w:r>
+        <w:rPr>
+          <w:rFonts w:ascii="Times New Roman" w:hAnsi="Times New Roman" w:cs="Times New Roman"/>
+          <w:sz w:val="24"/>
+          <w:szCs w:val="24"/>
+        </w:rPr>
+        <w:t xml:space="preserve"> seguindo a arquitetura </w:t>
+      </w:r>
+      <w:r>
+        <w:rPr>
+          <w:rFonts w:ascii="Times New Roman" w:hAnsi="Times New Roman" w:cs="Times New Roman"/>
+          <w:sz w:val="24"/>
+          <w:szCs w:val="24"/>
+        </w:rPr>
+        <w:t>MVC, onde temos as pastas Models, Controllers e Views, conforme mostrado na Figura 1.</w:t>
+      </w:r>
+    </w:p>
+    <w:p>
+      <w:pPr>
+        <w:ind w:firstLine="360"/>
+        <w:jc w:val="center"/>
+        <w:rPr>
+          <w:rFonts w:ascii="Times New Roman" w:hAnsi="Times New Roman" w:cs="Times New Roman"/>
+          <w:sz w:val="24"/>
+          <w:szCs w:val="24"/>
+        </w:rPr>
+      </w:pPr>
+      <w:r>
+        <w:rPr>
+          <w:noProof/>
+        </w:rPr>
+        <w:drawing>
+          <wp:anchor distT="0" distB="0" distL="114300" distR="114300" simplePos="0" relativeHeight="251657728" behindDoc="0" locked="0" layoutInCell="1" allowOverlap="1" wp14:anchorId="47D213DF" wp14:editId="2787A53B">
+            <wp:simplePos x="0" y="0"/>
+            <wp:positionH relativeFrom="column">
+              <wp:posOffset>1725930</wp:posOffset>
+            </wp:positionH>
+            <wp:positionV relativeFrom="paragraph">
+              <wp:posOffset>780754</wp:posOffset>
+            </wp:positionV>
+            <wp:extent cx="2552700" cy="2886075"/>
+            <wp:effectExtent l="0" t="0" r="0" b="9525"/>
+            <wp:wrapSquare wrapText="bothSides"/>
+            <wp:docPr id="1" name="Imagem 1"/>
+            <wp:cNvGraphicFramePr>
+              <a:graphicFrameLocks xmlns:a="http://schemas.openxmlformats.org/drawingml/2006/main" noChangeAspect="1"/>
+            </wp:cNvGraphicFramePr>
+            <a:graphic xmlns:a="http://schemas.openxmlformats.org/drawingml/2006/main">
+              <a:graphicData uri="http://schemas.openxmlformats.org/drawingml/2006/picture">
+                <pic:pic xmlns:pic="http://schemas.openxmlformats.org/drawingml/2006/picture">
+                  <pic:nvPicPr>
+                    <pic:cNvPr id="1" name=""/>
+                    <pic:cNvPicPr/>
+                  </pic:nvPicPr>
+                  <pic:blipFill>
+                    <a:blip r:embed="rId8">
+                      <a:extLst>
+                        <a:ext uri="{28A0092B-C50C-407E-A947-70E740481C1C}">
+                          <a14:useLocalDpi xmlns:a14="http://schemas.microsoft.com/office/drawing/2010/main" val="0"/>
+                        </a:ext>
+                      </a:extLst>
+                    </a:blip>
+                    <a:stretch>
+                      <a:fillRect/>
+                    </a:stretch>
+                  </pic:blipFill>
+                  <pic:spPr>
+                    <a:xfrm>
+                      <a:off x="0" y="0"/>
+                      <a:ext cx="2552700" cy="2886075"/>
+                    </a:xfrm>
+                    <a:prstGeom prst="rect">
+                      <a:avLst/>
+                    </a:prstGeom>
+                  </pic:spPr>
+                </pic:pic>
+              </a:graphicData>
+            </a:graphic>
+            <wp14:sizeRelH relativeFrom="page">
+              <wp14:pctWidth>0</wp14:pctWidth>
+            </wp14:sizeRelH>
+            <wp14:sizeRelV relativeFrom="page">
+              <wp14:pctHeight>0</wp14:pctHeight>
+            </wp14:sizeRelV>
+          </wp:anchor>
+        </w:drawing>
+      </w:r>
+      <w:r>
+        <w:rPr>
+          <w:rFonts w:ascii="Times New Roman" w:hAnsi="Times New Roman" w:cs="Times New Roman"/>
+          <w:sz w:val="24"/>
+          <w:szCs w:val="24"/>
+        </w:rPr>
+        <w:br/>
+        <w:t>Figura 1 – Estrutura do projeto</w:t>
+      </w:r>
+      <w:r>
+        <w:rPr>
+          <w:rFonts w:ascii="Times New Roman" w:hAnsi="Times New Roman" w:cs="Times New Roman"/>
+          <w:sz w:val="24"/>
+          <w:szCs w:val="24"/>
+        </w:rPr>
+        <w:br/>
+      </w:r>
+      <w:r>
+        <w:rPr>
+          <w:rFonts w:ascii="Times New Roman" w:hAnsi="Times New Roman" w:cs="Times New Roman"/>
+          <w:sz w:val="24"/>
+          <w:szCs w:val="24"/>
+        </w:rPr>
+        <w:br/>
+      </w:r>
+    </w:p>
+    <w:p>
+      <w:pPr>
+        <w:ind w:firstLine="360"/>
+        <w:rPr>
+          <w:rFonts w:ascii="Times New Roman" w:hAnsi="Times New Roman" w:cs="Times New Roman"/>
+          <w:sz w:val="24"/>
+          <w:szCs w:val="24"/>
+        </w:rPr>
+      </w:pPr>
+    </w:p>
+    <w:p>
+      <w:pPr>
+        <w:ind w:firstLine="360"/>
+        <w:rPr>
+          <w:rFonts w:ascii="Times New Roman" w:hAnsi="Times New Roman" w:cs="Times New Roman"/>
+          <w:sz w:val="24"/>
+          <w:szCs w:val="24"/>
+        </w:rPr>
+      </w:pPr>
+    </w:p>
+    <w:p>
+      <w:pPr>
+        <w:ind w:firstLine="360"/>
+        <w:rPr>
+          <w:rFonts w:ascii="Times New Roman" w:hAnsi="Times New Roman" w:cs="Times New Roman"/>
+          <w:sz w:val="24"/>
+          <w:szCs w:val="24"/>
+        </w:rPr>
+      </w:pPr>
+    </w:p>
+    <w:p>
+      <w:pPr>
+        <w:ind w:firstLine="360"/>
+        <w:rPr>
+          <w:rFonts w:ascii="Times New Roman" w:hAnsi="Times New Roman" w:cs="Times New Roman"/>
+          <w:sz w:val="24"/>
+          <w:szCs w:val="24"/>
+        </w:rPr>
+      </w:pPr>
+    </w:p>
+    <w:p>
+      <w:pPr>
+        <w:ind w:firstLine="360"/>
+        <w:rPr>
+          <w:rFonts w:ascii="Times New Roman" w:hAnsi="Times New Roman" w:cs="Times New Roman"/>
+          <w:sz w:val="24"/>
+          <w:szCs w:val="24"/>
+        </w:rPr>
+      </w:pPr>
+    </w:p>
+    <w:p>
+      <w:pPr>
+        <w:ind w:firstLine="360"/>
+        <w:rPr>
+          <w:rFonts w:ascii="Times New Roman" w:hAnsi="Times New Roman" w:cs="Times New Roman"/>
+          <w:sz w:val="24"/>
+          <w:szCs w:val="24"/>
+        </w:rPr>
+      </w:pPr>
+    </w:p>
+    <w:p>
+      <w:pPr>
+        <w:rPr>
+          <w:rFonts w:ascii="Times New Roman" w:eastAsia="Times New Roman" w:hAnsi="Times New Roman" w:cs="Times New Roman"/>
+          <w:b/>
+          <w:sz w:val="28"/>
+          <w:szCs w:val="28"/>
+        </w:rPr>
+      </w:pPr>
+    </w:p>
+    <w:p>
+      <w:pPr>
+        <w:rPr>
+          <w:rFonts w:ascii="Times New Roman" w:eastAsia="Times New Roman" w:hAnsi="Times New Roman" w:cs="Times New Roman"/>
+          <w:b/>
+          <w:sz w:val="28"/>
+          <w:szCs w:val="28"/>
+        </w:rPr>
+      </w:pPr>
+    </w:p>
+    <w:p>
+      <w:pPr>
+        <w:rPr>
+          <w:rFonts w:ascii="Times New Roman" w:eastAsia="Times New Roman" w:hAnsi="Times New Roman" w:cs="Times New Roman"/>
+          <w:b/>
+          <w:sz w:val="28"/>
+          <w:szCs w:val="28"/>
+        </w:rPr>
+      </w:pPr>
+    </w:p>
+    <w:p>
+      <w:pPr>
+        <w:rPr>
+          <w:rFonts w:ascii="Times New Roman" w:eastAsia="Times New Roman" w:hAnsi="Times New Roman" w:cs="Times New Roman"/>
+          <w:b/>
+          <w:sz w:val="28"/>
+          <w:szCs w:val="28"/>
+        </w:rPr>
+      </w:pPr>
+    </w:p>
+    <w:p>
+      <w:pPr>
+        <w:jc w:val="center"/>
+        <w:rPr>
+          <w:rFonts w:ascii="Times New Roman" w:eastAsia="Times New Roman" w:hAnsi="Times New Roman" w:cs="Times New Roman"/>
+          <w:sz w:val="24"/>
+          <w:szCs w:val="28"/>
+        </w:rPr>
+      </w:pPr>
+      <w:r>
+        <w:rPr>
+          <w:rFonts w:ascii="Times New Roman" w:eastAsia="Times New Roman" w:hAnsi="Times New Roman" w:cs="Times New Roman"/>
+          <w:b/>
+          <w:sz w:val="24"/>
+          <w:szCs w:val="28"/>
+        </w:rPr>
+        <w:t>Fonte:</w:t>
+      </w:r>
+      <w:r>
+        <w:rPr>
+          <w:rFonts w:ascii="Times New Roman" w:eastAsia="Times New Roman" w:hAnsi="Times New Roman" w:cs="Times New Roman"/>
+          <w:sz w:val="24"/>
+          <w:szCs w:val="28"/>
+        </w:rPr>
+        <w:t xml:space="preserve"> Elaborado pelo autor, 2018.</w:t>
+      </w:r>
+    </w:p>
+    <w:p>
+      <w:pPr>
+        <w:rPr>
+          <w:rFonts w:ascii="Times New Roman" w:eastAsia="Times New Roman" w:hAnsi="Times New Roman" w:cs="Times New Roman"/>
+          <w:b/>
+          <w:sz w:val="28"/>
+          <w:szCs w:val="28"/>
+        </w:rPr>
+      </w:pPr>
+    </w:p>
+    <w:p>
+      <w:pPr>
+        <w:spacing w:line="360" w:lineRule="auto"/>
+        <w:ind w:firstLine="720"/>
+        <w:rPr>
+          <w:rFonts w:ascii="Times New Roman" w:eastAsia="Times New Roman" w:hAnsi="Times New Roman" w:cs="Times New Roman"/>
+          <w:sz w:val="24"/>
+          <w:szCs w:val="28"/>
+        </w:rPr>
+      </w:pPr>
+      <w:r>
+        <w:rPr>
+          <w:rFonts w:ascii="Times New Roman" w:eastAsia="Times New Roman" w:hAnsi="Times New Roman" w:cs="Times New Roman"/>
+          <w:sz w:val="24"/>
+          <w:szCs w:val="28"/>
+        </w:rPr>
+        <w:t>Na pasta Models</w:t>
+      </w:r>
+      <w:r>
+        <w:rPr>
+          <w:rFonts w:ascii="Times New Roman" w:eastAsia="Times New Roman" w:hAnsi="Times New Roman" w:cs="Times New Roman"/>
+          <w:sz w:val="24"/>
+          <w:szCs w:val="28"/>
+        </w:rPr>
+        <w:t xml:space="preserve"> existem, </w:t>
+      </w:r>
+      <w:r>
+        <w:rPr>
+          <w:rFonts w:ascii="Times New Roman" w:eastAsia="Times New Roman" w:hAnsi="Times New Roman" w:cs="Times New Roman"/>
+          <w:sz w:val="24"/>
+          <w:szCs w:val="28"/>
+        </w:rPr>
+        <w:t xml:space="preserve">conforme apresentado na Figura 2, </w:t>
+      </w:r>
+      <w:r>
+        <w:rPr>
+          <w:rFonts w:ascii="Times New Roman" w:eastAsia="Times New Roman" w:hAnsi="Times New Roman" w:cs="Times New Roman"/>
+          <w:sz w:val="24"/>
+          <w:szCs w:val="28"/>
+        </w:rPr>
+        <w:t xml:space="preserve">além das classes das entidades, a subpasta AccountViewModels, onde há outras classes de entidades que atendem a somente uma determinada página, ou </w:t>
+      </w:r>
+      <w:r>
+        <w:rPr>
+          <w:rFonts w:ascii="Times New Roman" w:eastAsia="Times New Roman" w:hAnsi="Times New Roman" w:cs="Times New Roman"/>
+          <w:i/>
+          <w:sz w:val="24"/>
+          <w:szCs w:val="28"/>
+        </w:rPr>
+        <w:t>view.</w:t>
+      </w:r>
+      <w:r>
+        <w:rPr>
+          <w:rFonts w:ascii="Times New Roman" w:eastAsia="Times New Roman" w:hAnsi="Times New Roman" w:cs="Times New Roman"/>
+          <w:sz w:val="24"/>
+          <w:szCs w:val="28"/>
+        </w:rPr>
+        <w:t xml:space="preserve"> </w:t>
+      </w:r>
+    </w:p>
+    <w:p>
+      <w:pPr>
+        <w:ind w:firstLine="720"/>
+        <w:rPr>
+          <w:rFonts w:ascii="Times New Roman" w:eastAsia="Times New Roman" w:hAnsi="Times New Roman" w:cs="Times New Roman"/>
+          <w:sz w:val="24"/>
+          <w:szCs w:val="28"/>
+        </w:rPr>
+      </w:pPr>
+    </w:p>
+    <w:p>
+      <w:pPr>
+        <w:ind w:firstLine="720"/>
+        <w:rPr>
+          <w:rFonts w:ascii="Times New Roman" w:eastAsia="Times New Roman" w:hAnsi="Times New Roman" w:cs="Times New Roman"/>
+          <w:sz w:val="24"/>
+          <w:szCs w:val="28"/>
+        </w:rPr>
+      </w:pPr>
+    </w:p>
+    <w:p>
+      <w:pPr>
+        <w:ind w:firstLine="720"/>
+        <w:rPr>
+          <w:rFonts w:ascii="Times New Roman" w:eastAsia="Times New Roman" w:hAnsi="Times New Roman" w:cs="Times New Roman"/>
+          <w:sz w:val="24"/>
+          <w:szCs w:val="28"/>
+        </w:rPr>
+      </w:pPr>
+    </w:p>
+    <w:p>
+      <w:pPr>
+        <w:ind w:firstLine="720"/>
+        <w:rPr>
+          <w:rFonts w:ascii="Times New Roman" w:eastAsia="Times New Roman" w:hAnsi="Times New Roman" w:cs="Times New Roman"/>
+          <w:sz w:val="24"/>
+          <w:szCs w:val="28"/>
+        </w:rPr>
+      </w:pPr>
+    </w:p>
+    <w:p>
+      <w:pPr>
+        <w:ind w:firstLine="720"/>
+        <w:rPr>
+          <w:rFonts w:ascii="Times New Roman" w:eastAsia="Times New Roman" w:hAnsi="Times New Roman" w:cs="Times New Roman"/>
+          <w:sz w:val="24"/>
+          <w:szCs w:val="28"/>
+        </w:rPr>
+      </w:pPr>
+    </w:p>
+    <w:p>
+      <w:pPr>
+        <w:ind w:firstLine="720"/>
+        <w:rPr>
+          <w:rFonts w:ascii="Times New Roman" w:eastAsia="Times New Roman" w:hAnsi="Times New Roman" w:cs="Times New Roman"/>
+          <w:sz w:val="24"/>
+          <w:szCs w:val="28"/>
+        </w:rPr>
+      </w:pPr>
+    </w:p>
+    <w:p>
+      <w:pPr>
+        <w:ind w:firstLine="720"/>
+        <w:jc w:val="center"/>
+        <w:rPr>
+          <w:rFonts w:ascii="Times New Roman" w:eastAsia="Times New Roman" w:hAnsi="Times New Roman" w:cs="Times New Roman"/>
+          <w:sz w:val="24"/>
+          <w:szCs w:val="28"/>
+        </w:rPr>
+      </w:pPr>
+      <w:r>
+        <w:rPr>
+          <w:rFonts w:ascii="Times New Roman" w:eastAsia="Times New Roman" w:hAnsi="Times New Roman" w:cs="Times New Roman"/>
+          <w:sz w:val="24"/>
+          <w:szCs w:val="28"/>
+        </w:rPr>
+        <w:t xml:space="preserve">Figura 2 – </w:t>
+      </w:r>
+      <w:r>
+        <w:rPr>
+          <w:rFonts w:ascii="Times New Roman" w:eastAsia="Times New Roman" w:hAnsi="Times New Roman" w:cs="Times New Roman"/>
+          <w:sz w:val="24"/>
+          <w:szCs w:val="28"/>
+        </w:rPr>
+        <w:t>Pasta Models</w:t>
+      </w:r>
+    </w:p>
+    <w:p>
+      <w:pPr>
+        <w:ind w:firstLine="720"/>
+        <w:jc w:val="center"/>
+        <w:rPr>
+          <w:rFonts w:ascii="Times New Roman" w:eastAsia="Times New Roman" w:hAnsi="Times New Roman" w:cs="Times New Roman"/>
+          <w:sz w:val="24"/>
+          <w:szCs w:val="28"/>
+        </w:rPr>
+      </w:pPr>
+    </w:p>
+    <w:p>
+      <w:pPr>
+        <w:ind w:firstLine="720"/>
+        <w:jc w:val="center"/>
+        <w:rPr>
+          <w:rFonts w:ascii="Times New Roman" w:eastAsia="Times New Roman" w:hAnsi="Times New Roman" w:cs="Times New Roman"/>
+          <w:sz w:val="24"/>
+          <w:szCs w:val="28"/>
+        </w:rPr>
+      </w:pPr>
+      <w:r>
+        <w:rPr>
+          <w:noProof/>
+        </w:rPr>
+        <w:drawing>
+          <wp:inline distT="0" distB="0" distL="0" distR="0" wp14:anchorId="321AE27A" wp14:editId="4C6F351E">
+            <wp:extent cx="2400300" cy="2209800"/>
+            <wp:effectExtent l="0" t="0" r="0" b="0"/>
+            <wp:docPr id="2" name="Imagem 2"/>
+            <wp:cNvGraphicFramePr>
+              <a:graphicFrameLocks xmlns:a="http://schemas.openxmlformats.org/drawingml/2006/main" noChangeAspect="1"/>
+            </wp:cNvGraphicFramePr>
+            <a:graphic xmlns:a="http://schemas.openxmlformats.org/drawingml/2006/main">
+              <a:graphicData uri="http://schemas.openxmlformats.org/drawingml/2006/picture">
+                <pic:pic xmlns:pic="http://schemas.openxmlformats.org/drawingml/2006/picture">
+                  <pic:nvPicPr>
+                    <pic:cNvPr id="1" name=""/>
+                    <pic:cNvPicPr/>
+                  </pic:nvPicPr>
+                  <pic:blipFill>
+                    <a:blip r:embed="rId9"/>
+                    <a:stretch>
+                      <a:fillRect/>
+                    </a:stretch>
+                  </pic:blipFill>
+                  <pic:spPr>
+                    <a:xfrm>
+                      <a:off x="0" y="0"/>
+                      <a:ext cx="2400300" cy="2209800"/>
+                    </a:xfrm>
+                    <a:prstGeom prst="rect">
+                      <a:avLst/>
+                    </a:prstGeom>
+                  </pic:spPr>
+                </pic:pic>
+              </a:graphicData>
+            </a:graphic>
+          </wp:inline>
+        </w:drawing>
+      </w:r>
+    </w:p>
+    <w:p>
+      <w:pPr>
+        <w:ind w:firstLine="720"/>
+        <w:jc w:val="center"/>
+        <w:rPr>
+          <w:rFonts w:ascii="Times New Roman" w:eastAsia="Times New Roman" w:hAnsi="Times New Roman" w:cs="Times New Roman"/>
+          <w:sz w:val="24"/>
+          <w:szCs w:val="28"/>
+        </w:rPr>
+      </w:pPr>
+    </w:p>
+    <w:p>
+      <w:pPr>
+        <w:jc w:val="center"/>
+        <w:rPr>
+          <w:rFonts w:ascii="Times New Roman" w:eastAsia="Times New Roman" w:hAnsi="Times New Roman" w:cs="Times New Roman"/>
+          <w:sz w:val="24"/>
+          <w:szCs w:val="28"/>
+        </w:rPr>
+      </w:pPr>
+      <w:r>
+        <w:rPr>
+          <w:rFonts w:ascii="Times New Roman" w:eastAsia="Times New Roman" w:hAnsi="Times New Roman" w:cs="Times New Roman"/>
+          <w:b/>
+          <w:sz w:val="24"/>
+          <w:szCs w:val="28"/>
+        </w:rPr>
+        <w:t>Fonte:</w:t>
+      </w:r>
+      <w:r>
+        <w:rPr>
+          <w:rFonts w:ascii="Times New Roman" w:eastAsia="Times New Roman" w:hAnsi="Times New Roman" w:cs="Times New Roman"/>
+          <w:sz w:val="24"/>
+          <w:szCs w:val="28"/>
+        </w:rPr>
+        <w:t xml:space="preserve"> Elaborado pelo autor, 2018.</w:t>
+      </w:r>
+    </w:p>
+    <w:p>
+      <w:pPr>
+        <w:ind w:firstLine="720"/>
+        <w:rPr>
+          <w:rFonts w:ascii="Times New Roman" w:eastAsia="Times New Roman" w:hAnsi="Times New Roman" w:cs="Times New Roman"/>
+          <w:sz w:val="24"/>
+          <w:szCs w:val="28"/>
+        </w:rPr>
+      </w:pPr>
+    </w:p>
+    <w:p>
+      <w:pPr>
+        <w:spacing w:line="360" w:lineRule="auto"/>
+        <w:ind w:firstLine="720"/>
+        <w:rPr>
+          <w:rFonts w:ascii="Times New Roman" w:eastAsia="Times New Roman" w:hAnsi="Times New Roman" w:cs="Times New Roman"/>
+          <w:sz w:val="24"/>
+          <w:szCs w:val="28"/>
+        </w:rPr>
+      </w:pPr>
+      <w:r>
+        <w:rPr>
+          <w:rFonts w:ascii="Times New Roman" w:eastAsia="Times New Roman" w:hAnsi="Times New Roman" w:cs="Times New Roman"/>
+          <w:sz w:val="24"/>
+          <w:szCs w:val="28"/>
+        </w:rPr>
+        <w:t xml:space="preserve">Na Figura abaixo é possível ver que existem páginas para </w:t>
+      </w:r>
+      <w:r>
+        <w:rPr>
+          <w:rFonts w:ascii="Times New Roman" w:eastAsia="Times New Roman" w:hAnsi="Times New Roman" w:cs="Times New Roman"/>
+          <w:i/>
+          <w:sz w:val="24"/>
+          <w:szCs w:val="28"/>
+        </w:rPr>
+        <w:t>login</w:t>
+      </w:r>
+      <w:r>
+        <w:rPr>
+          <w:rFonts w:ascii="Times New Roman" w:eastAsia="Times New Roman" w:hAnsi="Times New Roman" w:cs="Times New Roman"/>
+          <w:i/>
+          <w:sz w:val="24"/>
+          <w:szCs w:val="28"/>
+        </w:rPr>
+        <w:t xml:space="preserve"> </w:t>
+      </w:r>
+      <w:r>
+        <w:rPr>
+          <w:rFonts w:ascii="Times New Roman" w:eastAsia="Times New Roman" w:hAnsi="Times New Roman" w:cs="Times New Roman"/>
+          <w:sz w:val="24"/>
+          <w:szCs w:val="28"/>
+        </w:rPr>
+        <w:t>(LoginViewModel.cs)</w:t>
+      </w:r>
+      <w:r>
+        <w:rPr>
+          <w:rFonts w:ascii="Times New Roman" w:eastAsia="Times New Roman" w:hAnsi="Times New Roman" w:cs="Times New Roman"/>
+          <w:sz w:val="24"/>
+          <w:szCs w:val="28"/>
+        </w:rPr>
+        <w:t>, cadastro (RegisterViewModel), autenticação de dois fatores (LoginWith2faViewModel) e recuperação de senha (ResetPasswordViewModel.cs).</w:t>
+      </w:r>
+    </w:p>
+    <w:p>
+      <w:pPr>
+        <w:jc w:val="center"/>
+        <w:rPr>
+          <w:rFonts w:ascii="Times New Roman" w:eastAsia="Times New Roman" w:hAnsi="Times New Roman" w:cs="Times New Roman"/>
+          <w:sz w:val="24"/>
+          <w:szCs w:val="28"/>
+        </w:rPr>
+      </w:pPr>
+    </w:p>
+    <w:p>
+      <w:pPr>
+        <w:jc w:val="center"/>
+        <w:rPr>
+          <w:rFonts w:ascii="Times New Roman" w:eastAsia="Times New Roman" w:hAnsi="Times New Roman" w:cs="Times New Roman"/>
+          <w:sz w:val="24"/>
+          <w:szCs w:val="28"/>
+        </w:rPr>
+      </w:pPr>
+      <w:r>
+        <w:rPr>
+          <w:rFonts w:ascii="Times New Roman" w:eastAsia="Times New Roman" w:hAnsi="Times New Roman" w:cs="Times New Roman"/>
+          <w:sz w:val="24"/>
+          <w:szCs w:val="28"/>
+        </w:rPr>
+        <w:t>Fi</w:t>
+      </w:r>
+      <w:r>
+        <w:rPr>
+          <w:rFonts w:ascii="Times New Roman" w:eastAsia="Times New Roman" w:hAnsi="Times New Roman" w:cs="Times New Roman"/>
+          <w:sz w:val="24"/>
+          <w:szCs w:val="28"/>
+        </w:rPr>
+        <w:t>gura 3</w:t>
+      </w:r>
+      <w:r>
+        <w:rPr>
+          <w:rFonts w:ascii="Times New Roman" w:eastAsia="Times New Roman" w:hAnsi="Times New Roman" w:cs="Times New Roman"/>
+          <w:sz w:val="24"/>
+          <w:szCs w:val="28"/>
+        </w:rPr>
+        <w:t xml:space="preserve"> – </w:t>
+      </w:r>
+      <w:r>
+        <w:rPr>
+          <w:rFonts w:ascii="Times New Roman" w:eastAsia="Times New Roman" w:hAnsi="Times New Roman" w:cs="Times New Roman"/>
+          <w:i/>
+          <w:sz w:val="24"/>
+          <w:szCs w:val="28"/>
+        </w:rPr>
+        <w:t>View Models</w:t>
+      </w:r>
+      <w:r>
+        <w:rPr>
+          <w:rFonts w:ascii="Times New Roman" w:eastAsia="Times New Roman" w:hAnsi="Times New Roman" w:cs="Times New Roman"/>
+          <w:i/>
+          <w:sz w:val="24"/>
+          <w:szCs w:val="28"/>
+        </w:rPr>
+        <w:br/>
+      </w:r>
+      <w:r>
+        <w:rPr>
+          <w:rFonts w:ascii="Times New Roman" w:eastAsia="Times New Roman" w:hAnsi="Times New Roman" w:cs="Times New Roman"/>
+          <w:sz w:val="24"/>
+          <w:szCs w:val="28"/>
+        </w:rPr>
+        <w:br/>
+      </w:r>
+      <w:r>
+        <w:rPr>
+          <w:noProof/>
+        </w:rPr>
+        <w:drawing>
+          <wp:inline distT="0" distB="0" distL="0" distR="0" wp14:anchorId="0B1A6070" wp14:editId="0DF25B44">
+            <wp:extent cx="2486025" cy="885825"/>
+            <wp:effectExtent l="0" t="0" r="9525" b="9525"/>
+            <wp:docPr id="3" name="Imagem 3"/>
+            <wp:cNvGraphicFramePr>
+              <a:graphicFrameLocks xmlns:a="http://schemas.openxmlformats.org/drawingml/2006/main" noChangeAspect="1"/>
+            </wp:cNvGraphicFramePr>
+            <a:graphic xmlns:a="http://schemas.openxmlformats.org/drawingml/2006/main">
+              <a:graphicData uri="http://schemas.openxmlformats.org/drawingml/2006/picture">
+                <pic:pic xmlns:pic="http://schemas.openxmlformats.org/drawingml/2006/picture">
+                  <pic:nvPicPr>
+                    <pic:cNvPr id="1" name=""/>
+                    <pic:cNvPicPr/>
+                  </pic:nvPicPr>
+                  <pic:blipFill>
+                    <a:blip r:embed="rId10"/>
+                    <a:stretch>
+                      <a:fillRect/>
+                    </a:stretch>
+                  </pic:blipFill>
+                  <pic:spPr>
+                    <a:xfrm>
+                      <a:off x="0" y="0"/>
+                      <a:ext cx="2486025" cy="885825"/>
+                    </a:xfrm>
+                    <a:prstGeom prst="rect">
+                      <a:avLst/>
+                    </a:prstGeom>
+                  </pic:spPr>
+                </pic:pic>
+              </a:graphicData>
+            </a:graphic>
+          </wp:inline>
+        </w:drawing>
+      </w:r>
+    </w:p>
+    <w:p>
+      <w:pPr>
+        <w:jc w:val="center"/>
+        <w:rPr>
+          <w:rFonts w:ascii="Times New Roman" w:eastAsia="Times New Roman" w:hAnsi="Times New Roman" w:cs="Times New Roman"/>
+          <w:sz w:val="24"/>
+          <w:szCs w:val="28"/>
+        </w:rPr>
+      </w:pPr>
+    </w:p>
+    <w:p>
+      <w:pPr>
+        <w:jc w:val="center"/>
+        <w:rPr>
+          <w:rFonts w:ascii="Times New Roman" w:eastAsia="Times New Roman" w:hAnsi="Times New Roman" w:cs="Times New Roman"/>
+          <w:sz w:val="24"/>
+          <w:szCs w:val="28"/>
+        </w:rPr>
+      </w:pPr>
+      <w:r>
+        <w:rPr>
+          <w:rFonts w:ascii="Times New Roman" w:eastAsia="Times New Roman" w:hAnsi="Times New Roman" w:cs="Times New Roman"/>
+          <w:b/>
+          <w:sz w:val="24"/>
+          <w:szCs w:val="28"/>
+        </w:rPr>
+        <w:t>Fonte:</w:t>
+      </w:r>
+      <w:r>
+        <w:rPr>
+          <w:rFonts w:ascii="Times New Roman" w:eastAsia="Times New Roman" w:hAnsi="Times New Roman" w:cs="Times New Roman"/>
+          <w:sz w:val="24"/>
+          <w:szCs w:val="28"/>
+        </w:rPr>
+        <w:t xml:space="preserve"> Elaborado pelo autor, 2018.</w:t>
+      </w:r>
+    </w:p>
+    <w:p>
+      <w:pPr>
+        <w:jc w:val="center"/>
+        <w:rPr>
+          <w:rFonts w:ascii="Times New Roman" w:eastAsia="Times New Roman" w:hAnsi="Times New Roman" w:cs="Times New Roman"/>
+          <w:sz w:val="24"/>
+          <w:szCs w:val="28"/>
+        </w:rPr>
+      </w:pPr>
+    </w:p>
+    <w:p>
+      <w:pPr>
+        <w:spacing w:line="360" w:lineRule="auto"/>
+        <w:rPr>
+          <w:rFonts w:ascii="Times New Roman" w:eastAsia="Times New Roman" w:hAnsi="Times New Roman" w:cs="Times New Roman"/>
+          <w:sz w:val="24"/>
+          <w:szCs w:val="28"/>
+        </w:rPr>
+      </w:pPr>
+      <w:r>
+        <w:rPr>
+          <w:rFonts w:ascii="Times New Roman" w:eastAsia="Times New Roman" w:hAnsi="Times New Roman" w:cs="Times New Roman"/>
+          <w:sz w:val="24"/>
+          <w:szCs w:val="28"/>
+        </w:rPr>
+        <w:tab/>
+        <w:t xml:space="preserve">Para a criação do banco de dados foi utilizada a técnica Code First, onde são criadas as classes de modelos </w:t>
+      </w:r>
+      <w:r>
+        <w:rPr>
+          <w:rFonts w:ascii="Times New Roman" w:eastAsia="Times New Roman" w:hAnsi="Times New Roman" w:cs="Times New Roman"/>
+          <w:sz w:val="24"/>
+          <w:szCs w:val="28"/>
+        </w:rPr>
+        <w:t xml:space="preserve">primeiramente </w:t>
+      </w:r>
+      <w:r>
+        <w:rPr>
+          <w:rFonts w:ascii="Times New Roman" w:eastAsia="Times New Roman" w:hAnsi="Times New Roman" w:cs="Times New Roman"/>
+          <w:sz w:val="24"/>
+          <w:szCs w:val="28"/>
+        </w:rPr>
+        <w:t>e através do recurso do Entity F</w:t>
+      </w:r>
+      <w:r>
+        <w:rPr>
+          <w:rFonts w:ascii="Times New Roman" w:eastAsia="Times New Roman" w:hAnsi="Times New Roman" w:cs="Times New Roman"/>
+          <w:sz w:val="24"/>
+          <w:szCs w:val="28"/>
+        </w:rPr>
+        <w:t>ramework chamado</w:t>
+      </w:r>
+      <w:r>
+        <w:rPr>
+          <w:rFonts w:ascii="Times New Roman" w:eastAsia="Times New Roman" w:hAnsi="Times New Roman" w:cs="Times New Roman"/>
+          <w:sz w:val="24"/>
+          <w:szCs w:val="28"/>
+        </w:rPr>
+        <w:t xml:space="preserve"> </w:t>
+      </w:r>
+      <w:r>
+        <w:rPr>
+          <w:rFonts w:ascii="Times New Roman" w:eastAsia="Times New Roman" w:hAnsi="Times New Roman" w:cs="Times New Roman"/>
+          <w:sz w:val="24"/>
+          <w:szCs w:val="28"/>
+        </w:rPr>
+        <w:lastRenderedPageBreak/>
+        <w:t xml:space="preserve">Migrations, </w:t>
+      </w:r>
+      <w:r>
+        <w:rPr>
+          <w:rFonts w:ascii="Times New Roman" w:eastAsia="Times New Roman" w:hAnsi="Times New Roman" w:cs="Times New Roman"/>
+          <w:sz w:val="24"/>
+          <w:szCs w:val="28"/>
+        </w:rPr>
+        <w:t>estas classes são migradas para o banco de dados como tabelas ou entidades.</w:t>
+      </w:r>
+      <w:r>
+        <w:rPr>
+          <w:rFonts w:ascii="Times New Roman" w:eastAsia="Times New Roman" w:hAnsi="Times New Roman" w:cs="Times New Roman"/>
+          <w:sz w:val="24"/>
+          <w:szCs w:val="28"/>
+        </w:rPr>
+        <w:t xml:space="preserve"> </w:t>
+      </w:r>
+    </w:p>
+    <w:p>
+      <w:pPr>
+        <w:spacing w:line="360" w:lineRule="auto"/>
+        <w:rPr>
+          <w:rFonts w:ascii="Times New Roman" w:eastAsia="Times New Roman" w:hAnsi="Times New Roman" w:cs="Times New Roman"/>
+          <w:sz w:val="28"/>
+          <w:szCs w:val="28"/>
+        </w:rPr>
+      </w:pPr>
+      <w:r>
+        <w:rPr>
+          <w:rFonts w:ascii="Times New Roman" w:eastAsia="Times New Roman" w:hAnsi="Times New Roman" w:cs="Times New Roman"/>
+          <w:sz w:val="24"/>
+          <w:szCs w:val="28"/>
+        </w:rPr>
+        <w:tab/>
+        <w:t>Na Figura 4 é possível ver que existem as tabelas referentes à ferramenta de associação de usuários do ASP.NET chamada Identity. Essa ferramenta proporcionou à aplicação o controle de usuários para que eles possam se cadastrar, autenticarem-se e terem às devidas autorizações de acesso à cada página.</w:t>
+      </w:r>
+    </w:p>
+    <w:p>
+      <w:pPr>
+        <w:jc w:val="center"/>
+        <w:rPr>
+          <w:rFonts w:ascii="Times New Roman" w:eastAsia="Times New Roman" w:hAnsi="Times New Roman" w:cs="Times New Roman"/>
+          <w:b/>
+          <w:sz w:val="28"/>
+          <w:szCs w:val="28"/>
+        </w:rPr>
+      </w:pPr>
+    </w:p>
+    <w:p>
+      <w:pPr>
+        <w:jc w:val="center"/>
+        <w:rPr>
+          <w:rFonts w:ascii="Times New Roman" w:eastAsia="Times New Roman" w:hAnsi="Times New Roman" w:cs="Times New Roman"/>
+          <w:sz w:val="24"/>
+          <w:szCs w:val="28"/>
+        </w:rPr>
+      </w:pPr>
+      <w:r>
+        <w:rPr>
+          <w:rFonts w:ascii="Times New Roman" w:eastAsia="Times New Roman" w:hAnsi="Times New Roman" w:cs="Times New Roman"/>
+          <w:sz w:val="24"/>
+          <w:szCs w:val="28"/>
+        </w:rPr>
+        <w:t>Figu</w:t>
+      </w:r>
+      <w:r>
+        <w:rPr>
+          <w:rFonts w:ascii="Times New Roman" w:eastAsia="Times New Roman" w:hAnsi="Times New Roman" w:cs="Times New Roman"/>
+          <w:sz w:val="24"/>
+          <w:szCs w:val="28"/>
+        </w:rPr>
+        <w:t>ra 4</w:t>
+      </w:r>
+      <w:r>
+        <w:rPr>
+          <w:rFonts w:ascii="Times New Roman" w:eastAsia="Times New Roman" w:hAnsi="Times New Roman" w:cs="Times New Roman"/>
+          <w:sz w:val="24"/>
+          <w:szCs w:val="28"/>
+        </w:rPr>
+        <w:t xml:space="preserve"> – </w:t>
+      </w:r>
+      <w:r>
+        <w:rPr>
+          <w:rFonts w:ascii="Times New Roman" w:eastAsia="Times New Roman" w:hAnsi="Times New Roman" w:cs="Times New Roman"/>
+          <w:sz w:val="24"/>
+          <w:szCs w:val="28"/>
+        </w:rPr>
+        <w:t>Visão Parcial do banco Novateca.Web</w:t>
+      </w:r>
+      <w:r>
+        <w:rPr>
+          <w:rFonts w:ascii="Times New Roman" w:eastAsia="Times New Roman" w:hAnsi="Times New Roman" w:cs="Times New Roman"/>
+          <w:sz w:val="24"/>
+          <w:szCs w:val="28"/>
+        </w:rPr>
+        <w:br/>
+      </w:r>
+    </w:p>
+    <w:p>
+      <w:pPr>
+        <w:jc w:val="center"/>
+        <w:rPr>
+          <w:rFonts w:ascii="Times New Roman" w:eastAsia="Times New Roman" w:hAnsi="Times New Roman" w:cs="Times New Roman"/>
+          <w:i/>
+          <w:sz w:val="24"/>
+          <w:szCs w:val="28"/>
+        </w:rPr>
+      </w:pPr>
+      <w:r>
+        <w:rPr>
+          <w:noProof/>
+        </w:rPr>
+        <w:drawing>
+          <wp:inline distT="0" distB="0" distL="0" distR="0" wp14:anchorId="0E86D07C" wp14:editId="64F8CEDB">
+            <wp:extent cx="4105275" cy="3962400"/>
+            <wp:effectExtent l="0" t="0" r="9525" b="0"/>
+            <wp:docPr id="4" name="Imagem 4"/>
+            <wp:cNvGraphicFramePr>
+              <a:graphicFrameLocks xmlns:a="http://schemas.openxmlformats.org/drawingml/2006/main" noChangeAspect="1"/>
+            </wp:cNvGraphicFramePr>
+            <a:graphic xmlns:a="http://schemas.openxmlformats.org/drawingml/2006/main">
+              <a:graphicData uri="http://schemas.openxmlformats.org/drawingml/2006/picture">
+                <pic:pic xmlns:pic="http://schemas.openxmlformats.org/drawingml/2006/picture">
+                  <pic:nvPicPr>
+                    <pic:cNvPr id="1" name=""/>
+                    <pic:cNvPicPr/>
+                  </pic:nvPicPr>
+                  <pic:blipFill>
+                    <a:blip r:embed="rId11"/>
+                    <a:stretch>
+                      <a:fillRect/>
+                    </a:stretch>
+                  </pic:blipFill>
+                  <pic:spPr>
+                    <a:xfrm>
+                      <a:off x="0" y="0"/>
+                      <a:ext cx="4105275" cy="3962400"/>
+                    </a:xfrm>
+                    <a:prstGeom prst="rect">
+                      <a:avLst/>
+                    </a:prstGeom>
+                  </pic:spPr>
+                </pic:pic>
+              </a:graphicData>
+            </a:graphic>
+          </wp:inline>
+        </w:drawing>
+      </w:r>
+    </w:p>
+    <w:p>
+      <w:pPr>
+        <w:jc w:val="center"/>
+        <w:rPr>
+          <w:rFonts w:ascii="Times New Roman" w:eastAsia="Times New Roman" w:hAnsi="Times New Roman" w:cs="Times New Roman"/>
+          <w:b/>
+          <w:sz w:val="28"/>
+          <w:szCs w:val="28"/>
+        </w:rPr>
+      </w:pPr>
+    </w:p>
+    <w:p>
+      <w:pPr>
+        <w:jc w:val="center"/>
+        <w:rPr>
+          <w:rFonts w:ascii="Times New Roman" w:eastAsia="Times New Roman" w:hAnsi="Times New Roman" w:cs="Times New Roman"/>
+          <w:sz w:val="24"/>
+          <w:szCs w:val="28"/>
+        </w:rPr>
+      </w:pPr>
+      <w:r>
+        <w:rPr>
+          <w:rFonts w:ascii="Times New Roman" w:eastAsia="Times New Roman" w:hAnsi="Times New Roman" w:cs="Times New Roman"/>
+          <w:b/>
+          <w:sz w:val="24"/>
+          <w:szCs w:val="28"/>
+        </w:rPr>
+        <w:t>Fonte:</w:t>
+      </w:r>
+      <w:r>
+        <w:rPr>
+          <w:rFonts w:ascii="Times New Roman" w:eastAsia="Times New Roman" w:hAnsi="Times New Roman" w:cs="Times New Roman"/>
+          <w:sz w:val="24"/>
+          <w:szCs w:val="28"/>
+        </w:rPr>
+        <w:t xml:space="preserve"> Elaborado pelo autor, 2018.</w:t>
+      </w:r>
+    </w:p>
+    <w:p>
+      <w:pPr>
+        <w:rPr>
+          <w:rFonts w:ascii="Times New Roman" w:eastAsia="Times New Roman" w:hAnsi="Times New Roman" w:cs="Times New Roman"/>
+          <w:sz w:val="24"/>
+          <w:szCs w:val="28"/>
+        </w:rPr>
+      </w:pPr>
+    </w:p>
+    <w:p>
+      <w:pPr>
+        <w:rPr>
+          <w:rFonts w:ascii="Times New Roman" w:eastAsia="Times New Roman" w:hAnsi="Times New Roman" w:cs="Times New Roman"/>
+          <w:sz w:val="24"/>
+          <w:szCs w:val="28"/>
+        </w:rPr>
+      </w:pPr>
+      <w:r>
+        <w:rPr>
+          <w:rFonts w:ascii="Times New Roman" w:eastAsia="Times New Roman" w:hAnsi="Times New Roman" w:cs="Times New Roman"/>
+          <w:sz w:val="24"/>
+          <w:szCs w:val="28"/>
+        </w:rPr>
+        <w:tab/>
+        <w:t>Antes de serem codificadas, as páginas foram modeladas no Corel Draw X8. A Figura 5 apresenta como a página Home será quando codificada, para uma tela de desktop. A ferramenta Bootstrap ficou responsável pela responsividade.</w:t>
+      </w:r>
+    </w:p>
+    <w:p>
+      <w:pPr>
+        <w:rPr>
+          <w:rFonts w:ascii="Times New Roman" w:eastAsia="Times New Roman" w:hAnsi="Times New Roman" w:cs="Times New Roman"/>
+          <w:sz w:val="24"/>
+          <w:szCs w:val="28"/>
+        </w:rPr>
+      </w:pPr>
+    </w:p>
+    <w:p>
+      <w:pPr>
+        <w:rPr>
+          <w:rFonts w:ascii="Times New Roman" w:eastAsia="Times New Roman" w:hAnsi="Times New Roman" w:cs="Times New Roman"/>
+          <w:sz w:val="24"/>
+          <w:szCs w:val="28"/>
+        </w:rPr>
+      </w:pPr>
+    </w:p>
+    <w:p>
+      <w:pPr>
+        <w:jc w:val="center"/>
+        <w:rPr>
+          <w:rFonts w:ascii="Times New Roman" w:eastAsia="Times New Roman" w:hAnsi="Times New Roman" w:cs="Times New Roman"/>
+          <w:sz w:val="24"/>
+          <w:szCs w:val="28"/>
+        </w:rPr>
+      </w:pPr>
+      <w:r>
+        <w:rPr>
+          <w:rFonts w:ascii="Times New Roman" w:eastAsia="Times New Roman" w:hAnsi="Times New Roman" w:cs="Times New Roman"/>
+          <w:sz w:val="24"/>
+          <w:szCs w:val="28"/>
+        </w:rPr>
+        <w:lastRenderedPageBreak/>
+        <w:t>Figura 5 – Tela Home</w:t>
+      </w:r>
+    </w:p>
+    <w:p>
+      <w:pPr>
+        <w:rPr>
+          <w:rFonts w:ascii="Times New Roman" w:eastAsia="Times New Roman" w:hAnsi="Times New Roman" w:cs="Times New Roman"/>
+          <w:sz w:val="24"/>
+          <w:szCs w:val="28"/>
+        </w:rPr>
+      </w:pPr>
+    </w:p>
+    <w:p>
+      <w:pPr>
+        <w:rPr>
+          <w:rFonts w:ascii="Times New Roman" w:eastAsia="Times New Roman" w:hAnsi="Times New Roman" w:cs="Times New Roman"/>
+          <w:sz w:val="24"/>
+          <w:szCs w:val="28"/>
+        </w:rPr>
+      </w:pPr>
+    </w:p>
+    <w:p>
+      <w:pPr>
+        <w:rPr>
+          <w:rFonts w:ascii="Times New Roman" w:eastAsia="Times New Roman" w:hAnsi="Times New Roman" w:cs="Times New Roman"/>
+          <w:sz w:val="24"/>
+          <w:szCs w:val="28"/>
+        </w:rPr>
+      </w:pPr>
+      <w:r>
+        <w:rPr>
+          <w:noProof/>
+        </w:rPr>
+        <w:drawing>
+          <wp:inline distT="0" distB="0" distL="0" distR="0" wp14:anchorId="4E67D6DC" wp14:editId="069B3202">
+            <wp:extent cx="5760085" cy="3207385"/>
+            <wp:effectExtent l="0" t="0" r="0" b="0"/>
+            <wp:docPr id="5" name="Imagem 5"/>
+            <wp:cNvGraphicFramePr>
+              <a:graphicFrameLocks xmlns:a="http://schemas.openxmlformats.org/drawingml/2006/main" noChangeAspect="1"/>
+            </wp:cNvGraphicFramePr>
+            <a:graphic xmlns:a="http://schemas.openxmlformats.org/drawingml/2006/main">
+              <a:graphicData uri="http://schemas.openxmlformats.org/drawingml/2006/picture">
+                <pic:pic xmlns:pic="http://schemas.openxmlformats.org/drawingml/2006/picture">
+                  <pic:nvPicPr>
+                    <pic:cNvPr id="1" name=""/>
+                    <pic:cNvPicPr/>
+                  </pic:nvPicPr>
+                  <pic:blipFill>
+                    <a:blip r:embed="rId12"/>
+                    <a:stretch>
+                      <a:fillRect/>
+                    </a:stretch>
+                  </pic:blipFill>
+                  <pic:spPr>
+                    <a:xfrm>
+                      <a:off x="0" y="0"/>
+                      <a:ext cx="5760085" cy="3207385"/>
+                    </a:xfrm>
+                    <a:prstGeom prst="rect">
+                      <a:avLst/>
+                    </a:prstGeom>
+                  </pic:spPr>
+                </pic:pic>
+              </a:graphicData>
+            </a:graphic>
+          </wp:inline>
+        </w:drawing>
+      </w:r>
+    </w:p>
+    <w:p>
+      <w:pPr>
+        <w:jc w:val="center"/>
+        <w:rPr>
+          <w:rFonts w:ascii="Times New Roman" w:eastAsia="Times New Roman" w:hAnsi="Times New Roman" w:cs="Times New Roman"/>
+          <w:b/>
+          <w:sz w:val="28"/>
+          <w:szCs w:val="28"/>
+        </w:rPr>
+      </w:pPr>
+    </w:p>
+    <w:p>
+      <w:pPr>
+        <w:jc w:val="center"/>
+        <w:rPr>
+          <w:rFonts w:ascii="Times New Roman" w:eastAsia="Times New Roman" w:hAnsi="Times New Roman" w:cs="Times New Roman"/>
+          <w:sz w:val="24"/>
+          <w:szCs w:val="28"/>
+        </w:rPr>
+      </w:pPr>
+      <w:r>
+        <w:rPr>
+          <w:rFonts w:ascii="Times New Roman" w:eastAsia="Times New Roman" w:hAnsi="Times New Roman" w:cs="Times New Roman"/>
+          <w:b/>
+          <w:sz w:val="24"/>
+          <w:szCs w:val="28"/>
+        </w:rPr>
+        <w:t>Fonte:</w:t>
+      </w:r>
+      <w:r>
+        <w:rPr>
+          <w:rFonts w:ascii="Times New Roman" w:eastAsia="Times New Roman" w:hAnsi="Times New Roman" w:cs="Times New Roman"/>
+          <w:sz w:val="24"/>
+          <w:szCs w:val="28"/>
+        </w:rPr>
+        <w:t xml:space="preserve"> Elaborado pelo autor, 2018.</w:t>
+      </w:r>
+    </w:p>
+    <w:p>
+      <w:pPr>
+        <w:rPr>
+          <w:rFonts w:ascii="Times New Roman" w:eastAsia="Times New Roman" w:hAnsi="Times New Roman" w:cs="Times New Roman"/>
+          <w:sz w:val="24"/>
+          <w:szCs w:val="28"/>
+        </w:rPr>
+      </w:pPr>
+    </w:p>
+    <w:p>
+      <w:pPr>
+        <w:spacing w:line="360" w:lineRule="auto"/>
+        <w:rPr>
+          <w:rFonts w:ascii="Times New Roman" w:eastAsia="Times New Roman" w:hAnsi="Times New Roman" w:cs="Times New Roman"/>
+          <w:sz w:val="24"/>
+          <w:szCs w:val="28"/>
+        </w:rPr>
+      </w:pPr>
+      <w:r>
+        <w:rPr>
+          <w:rFonts w:ascii="Times New Roman" w:eastAsia="Times New Roman" w:hAnsi="Times New Roman" w:cs="Times New Roman"/>
+          <w:sz w:val="24"/>
+          <w:szCs w:val="28"/>
+        </w:rPr>
+        <w:tab/>
+        <w:t xml:space="preserve">Todo usuário que se cadastra através da página Cadastro, que é apresentada ao clicar no botão Cadastrar da página Home, fica como sendo do tipo ‘User’. Esse tipo é registrado na tabela dbo.Asp.netUser.Roles, que é uma das tabelas do Identity. Trata-se de um usuário comum, com acesso bem restrito ao sistema. Este usuário pode ver, por exemplo, as informações (livros, periódicos e multimídias) disponíveis na biblioteca e fazer seus comentários, avaliações, interagindo também com outros usuários. </w:t>
+      </w:r>
+    </w:p>
+    <w:p>
+      <w:pPr>
+        <w:spacing w:line="360" w:lineRule="auto"/>
+        <w:ind w:firstLine="360"/>
+        <w:rPr>
+          <w:rFonts w:ascii="Times New Roman" w:eastAsia="Times New Roman" w:hAnsi="Times New Roman" w:cs="Times New Roman"/>
+          <w:sz w:val="24"/>
+          <w:szCs w:val="28"/>
+        </w:rPr>
+      </w:pPr>
+      <w:r>
+        <w:rPr>
+          <w:rFonts w:ascii="Times New Roman" w:eastAsia="Times New Roman" w:hAnsi="Times New Roman" w:cs="Times New Roman"/>
+          <w:sz w:val="24"/>
+          <w:szCs w:val="28"/>
+        </w:rPr>
+        <w:t>Usuário do tipo administrador tem acesso total ao sistema, ou seja, à todas às páginas, e é somente ele que pode cadastrar outros usuários dos tipos ‘Atendente’, ‘Processamento’ e ‘Secretaria’. Os atendentes podem fazer empréstimos e devoluções, os usuários do processamento têm acesso às páginas de catalogação e a Secretaria à página de edição de cadastro e àquelas referentes à pagamentos e relatórios.</w:t>
+      </w:r>
+    </w:p>
+    <w:p>
+      <w:pPr>
+        <w:rPr>
+          <w:rFonts w:ascii="Times New Roman" w:eastAsia="Times New Roman" w:hAnsi="Times New Roman" w:cs="Times New Roman"/>
+          <w:b/>
+          <w:sz w:val="28"/>
+          <w:szCs w:val="28"/>
+        </w:rPr>
+      </w:pPr>
     </w:p>
     <w:p>
       <w:pPr>
@@ -3727,16 +4854,88 @@
           <w:szCs w:val="24"/>
         </w:rPr>
       </w:pPr>
-      <w:r>
-        <w:rPr>
-          <w:rFonts w:ascii="Times New Roman" w:eastAsia="Times New Roman" w:hAnsi="Times New Roman" w:cs="Times New Roman"/>
-          <w:sz w:val="24"/>
-          <w:szCs w:val="24"/>
-        </w:rPr>
-        <w:t>Texto aqui.</w:t>
-      </w:r>
-    </w:p>
-    <w:p/>
+    </w:p>
+    <w:p>
+      <w:pPr>
+        <w:spacing w:line="360" w:lineRule="auto"/>
+        <w:ind w:firstLine="360"/>
+        <w:rPr>
+          <w:rFonts w:ascii="Times New Roman" w:eastAsia="Times New Roman" w:hAnsi="Times New Roman" w:cs="Times New Roman"/>
+          <w:sz w:val="24"/>
+          <w:szCs w:val="28"/>
+        </w:rPr>
+      </w:pPr>
+      <w:r>
+        <w:rPr>
+          <w:rFonts w:ascii="Times New Roman" w:eastAsia="Times New Roman" w:hAnsi="Times New Roman" w:cs="Times New Roman"/>
+          <w:sz w:val="24"/>
+          <w:szCs w:val="28"/>
+        </w:rPr>
+        <w:t>O diferencial do sistema</w:t>
+      </w:r>
+      <w:r>
+        <w:rPr>
+          <w:rFonts w:ascii="Times New Roman" w:eastAsia="Times New Roman" w:hAnsi="Times New Roman" w:cs="Times New Roman"/>
+          <w:sz w:val="24"/>
+          <w:szCs w:val="28"/>
+        </w:rPr>
+        <w:t xml:space="preserve"> Novateca</w:t>
+      </w:r>
+      <w:r>
+        <w:rPr>
+          <w:rFonts w:ascii="Times New Roman" w:eastAsia="Times New Roman" w:hAnsi="Times New Roman" w:cs="Times New Roman"/>
+          <w:sz w:val="24"/>
+          <w:szCs w:val="28"/>
+        </w:rPr>
+        <w:t xml:space="preserve"> de um outro gerenciador de biblioteca </w:t>
+      </w:r>
+      <w:r>
+        <w:rPr>
+          <w:rFonts w:ascii="Times New Roman" w:eastAsia="Times New Roman" w:hAnsi="Times New Roman" w:cs="Times New Roman"/>
+          <w:sz w:val="24"/>
+          <w:szCs w:val="28"/>
+        </w:rPr>
+        <w:t>é que este permite que seus usuários comuns (tipo ‘User’) possam avaliar, comentar e compartilhar as informações mostradas no sistema, para que outros usuários possam também se interessar em saber mais a respeito dessas informações.</w:t>
+      </w:r>
+    </w:p>
+    <w:p>
+      <w:pPr>
+        <w:spacing w:line="360" w:lineRule="auto"/>
+        <w:ind w:firstLine="360"/>
+        <w:rPr>
+          <w:rFonts w:ascii="Times New Roman" w:eastAsia="Times New Roman" w:hAnsi="Times New Roman" w:cs="Times New Roman"/>
+          <w:sz w:val="24"/>
+          <w:szCs w:val="28"/>
+        </w:rPr>
+      </w:pPr>
+      <w:r>
+        <w:rPr>
+          <w:rFonts w:ascii="Times New Roman" w:eastAsia="Times New Roman" w:hAnsi="Times New Roman" w:cs="Times New Roman"/>
+          <w:sz w:val="24"/>
+          <w:szCs w:val="28"/>
+        </w:rPr>
+        <w:t>O sistema em si, após compilado e executado através do servidor IIS da Microsoft, se mostrou bastante leve. Os layouts das páginas se apresentaram como agradáveis e de fácil usabilidade, onde é possível identificar como chegar a cada página.</w:t>
+      </w:r>
+    </w:p>
+    <w:p>
+      <w:pPr>
+        <w:spacing w:line="360" w:lineRule="auto"/>
+        <w:ind w:firstLine="360"/>
+        <w:rPr>
+          <w:rFonts w:ascii="Times New Roman" w:eastAsia="Times New Roman" w:hAnsi="Times New Roman" w:cs="Times New Roman"/>
+          <w:sz w:val="24"/>
+          <w:szCs w:val="28"/>
+        </w:rPr>
+      </w:pPr>
+      <w:r>
+        <w:rPr>
+          <w:rFonts w:ascii="Times New Roman" w:eastAsia="Times New Roman" w:hAnsi="Times New Roman" w:cs="Times New Roman"/>
+          <w:sz w:val="24"/>
+          <w:szCs w:val="28"/>
+        </w:rPr>
+        <w:t>Acredita-se agora que o sistema possa se expandir para o mercado atraindo o interesse de instituições de ensino tanto privadas como públicas, além de ter o potencial para ser um bom agregador socioeducacional.</w:t>
+      </w:r>
+    </w:p>
     <w:p>
       <w:pPr>
         <w:spacing w:line="360" w:lineRule="auto"/>
@@ -4227,25 +5426,11 @@
         </w:rPr>
         <w:t>. Rio de Janeiro: Interciência Ltda, 2014. 330p.</w:t>
       </w:r>
-    </w:p>
-    <w:p>
-      <w:pPr>
-        <w:spacing w:after="0" w:line="360" w:lineRule="auto"/>
-        <w:rPr>
-          <w:rFonts w:ascii="Times New Roman" w:hAnsi="Times New Roman" w:cs="Times New Roman"/>
-        </w:rPr>
-      </w:pPr>
-    </w:p>
-    <w:p>
-      <w:pPr>
-        <w:spacing w:after="0" w:line="360" w:lineRule="auto"/>
-        <w:rPr>
-          <w:rFonts w:ascii="Times New Roman" w:hAnsi="Times New Roman" w:cs="Times New Roman"/>
-        </w:rPr>
-      </w:pPr>
+      <w:bookmarkStart w:id="11" w:name="_GoBack"/>
+      <w:bookmarkEnd w:id="11"/>
     </w:p>
     <w:sectPr>
-      <w:headerReference w:type="default" r:id="rId8"/>
+      <w:headerReference w:type="default" r:id="rId13"/>
       <w:pgSz w:w="11906" w:h="16838"/>
       <w:pgMar w:top="1701" w:right="1134" w:bottom="1134" w:left="1701" w:header="576" w:footer="720" w:gutter="0"/>
       <w:pgNumType w:start="1"/>
@@ -6718,7 +7903,7 @@
 </file>
 
 <file path=customXml/itemProps1.xml><?xml version="1.0" encoding="utf-8"?>
-<ds:datastoreItem xmlns:ds="http://schemas.openxmlformats.org/officeDocument/2006/customXml" ds:itemID="{FE60436E-C061-45B4-BA07-150CC96DFCD3}">
+<ds:datastoreItem xmlns:ds="http://schemas.openxmlformats.org/officeDocument/2006/customXml" ds:itemID="{579478FD-78B2-490B-9794-3838D55CED35}">
   <ds:schemaRefs>
     <ds:schemaRef ds:uri="http://schemas.openxmlformats.org/officeDocument/2006/bibliography"/>
   </ds:schemaRefs>

</xml_diff>